<commit_message>
seminar tesis 21 mei 2018
</commit_message>
<xml_diff>
--- a/docs/office_files/23515043_SEMINAR-TESIS-21Mei2018.docx
+++ b/docs/office_files/23515043_SEMINAR-TESIS-21Mei2018.docx
@@ -18592,10 +18592,10 @@
             <v:path o:extrusionok="f" gradientshapeok="t" o:connecttype="rect"/>
             <o:lock v:ext="edit" aspectratio="t"/>
           </v:shapetype>
-          <v:shape id="_x0000_i1025" type="#_x0000_t75" style="width:332.25pt;height:326.25pt" o:ole="">
+          <v:shape id="_x0000_i1025" type="#_x0000_t75" style="width:332.6pt;height:326.15pt" o:ole="">
             <v:imagedata r:id="rId25" o:title=""/>
           </v:shape>
-          <o:OLEObject Type="Embed" ProgID="Visio.Drawing.11" ShapeID="_x0000_i1025" DrawAspect="Content" ObjectID="_1588368270" r:id="rId26"/>
+          <o:OLEObject Type="Embed" ProgID="Visio.Drawing.11" ShapeID="_x0000_i1025" DrawAspect="Content" ObjectID="_1588649135" r:id="rId26"/>
         </w:object>
       </w:r>
     </w:p>
@@ -19014,10 +19014,10 @@
       </w:pPr>
       <w:r>
         <w:object w:dxaOrig="5223" w:dyaOrig="1665" w14:anchorId="5722E41F">
-          <v:shape id="_x0000_i1026" type="#_x0000_t75" style="width:261pt;height:83.25pt" o:ole="">
+          <v:shape id="_x0000_i1026" type="#_x0000_t75" style="width:261.15pt;height:83.3pt" o:ole="">
             <v:imagedata r:id="rId27" o:title=""/>
           </v:shape>
-          <o:OLEObject Type="Embed" ProgID="Visio.Drawing.11" ShapeID="_x0000_i1026" DrawAspect="Content" ObjectID="_1588368271" r:id="rId28"/>
+          <o:OLEObject Type="Embed" ProgID="Visio.Drawing.11" ShapeID="_x0000_i1026" DrawAspect="Content" ObjectID="_1588649136" r:id="rId28"/>
         </w:object>
       </w:r>
     </w:p>
@@ -20281,10 +20281,10 @@
       </w:pPr>
       <w:r>
         <w:object w:dxaOrig="7174" w:dyaOrig="4744" w14:anchorId="46576C77">
-          <v:shape id="_x0000_i1027" type="#_x0000_t75" style="width:358.5pt;height:237pt" o:ole="">
+          <v:shape id="_x0000_i1027" type="#_x0000_t75" style="width:358.4pt;height:236.95pt" o:ole="">
             <v:imagedata r:id="rId29" o:title=""/>
           </v:shape>
-          <o:OLEObject Type="Embed" ProgID="Visio.Drawing.11" ShapeID="_x0000_i1027" DrawAspect="Content" ObjectID="_1588368272" r:id="rId30"/>
+          <o:OLEObject Type="Embed" ProgID="Visio.Drawing.11" ShapeID="_x0000_i1027" DrawAspect="Content" ObjectID="_1588649137" r:id="rId30"/>
         </w:object>
       </w:r>
     </w:p>
@@ -21475,10 +21475,10 @@
       </w:pPr>
       <w:r>
         <w:object w:dxaOrig="7548" w:dyaOrig="2229" w14:anchorId="29623332">
-          <v:shape id="_x0000_i1028" type="#_x0000_t75" style="width:377.25pt;height:111.75pt" o:ole="">
+          <v:shape id="_x0000_i1028" type="#_x0000_t75" style="width:377.2pt;height:111.75pt" o:ole="">
             <v:imagedata r:id="rId31" o:title=""/>
           </v:shape>
-          <o:OLEObject Type="Embed" ProgID="Visio.Drawing.11" ShapeID="_x0000_i1028" DrawAspect="Content" ObjectID="_1588368273" r:id="rId32"/>
+          <o:OLEObject Type="Embed" ProgID="Visio.Drawing.11" ShapeID="_x0000_i1028" DrawAspect="Content" ObjectID="_1588649138" r:id="rId32"/>
         </w:object>
       </w:r>
     </w:p>
@@ -24457,10 +24457,10 @@
       </w:pPr>
       <w:r>
         <w:object w:dxaOrig="2864" w:dyaOrig="623" w14:anchorId="22011C2D">
-          <v:shape id="_x0000_i1029" type="#_x0000_t75" style="width:143.25pt;height:31.5pt" o:ole="">
+          <v:shape id="_x0000_i1029" type="#_x0000_t75" style="width:143.45pt;height:31.7pt" o:ole="">
             <v:imagedata r:id="rId33" o:title=""/>
           </v:shape>
-          <o:OLEObject Type="Embed" ProgID="Visio.Drawing.11" ShapeID="_x0000_i1029" DrawAspect="Content" ObjectID="_1588368274" r:id="rId34"/>
+          <o:OLEObject Type="Embed" ProgID="Visio.Drawing.11" ShapeID="_x0000_i1029" DrawAspect="Content" ObjectID="_1588649139" r:id="rId34"/>
         </w:object>
       </w:r>
     </w:p>
@@ -29244,10 +29244,10 @@
       </w:r>
       <w:r>
         <w:object w:dxaOrig="6641" w:dyaOrig="6531" w14:anchorId="70CDFAAA">
-          <v:shape id="_x0000_i1030" type="#_x0000_t75" style="width:332.25pt;height:326.25pt" o:ole="">
+          <v:shape id="_x0000_i1030" type="#_x0000_t75" style="width:332.6pt;height:326.15pt" o:ole="">
             <v:imagedata r:id="rId46" o:title=""/>
           </v:shape>
-          <o:OLEObject Type="Embed" ProgID="Visio.Drawing.11" ShapeID="_x0000_i1030" DrawAspect="Content" ObjectID="_1588368275" r:id="rId47"/>
+          <o:OLEObject Type="Embed" ProgID="Visio.Drawing.11" ShapeID="_x0000_i1030" DrawAspect="Content" ObjectID="_1588649140" r:id="rId47"/>
         </w:object>
       </w:r>
     </w:p>
@@ -29500,10 +29500,10 @@
       </w:r>
       <w:r>
         <w:object w:dxaOrig="6631" w:dyaOrig="4421" w14:anchorId="13A1C571">
-          <v:shape id="_x0000_i1031" type="#_x0000_t75" style="width:331.5pt;height:221.25pt" o:ole="">
+          <v:shape id="_x0000_i1031" type="#_x0000_t75" style="width:331.5pt;height:221.35pt" o:ole="">
             <v:imagedata r:id="rId48" o:title=""/>
           </v:shape>
-          <o:OLEObject Type="Embed" ProgID="Visio.Drawing.11" ShapeID="_x0000_i1031" DrawAspect="Content" ObjectID="_1588368276" r:id="rId49"/>
+          <o:OLEObject Type="Embed" ProgID="Visio.Drawing.11" ShapeID="_x0000_i1031" DrawAspect="Content" ObjectID="_1588649141" r:id="rId49"/>
         </w:object>
       </w:r>
     </w:p>
@@ -33841,10 +33841,10 @@
       </w:pPr>
       <w:r>
         <w:object w:dxaOrig="8971" w:dyaOrig="1643" w14:anchorId="36981332">
-          <v:shape id="_x0000_i1032" type="#_x0000_t75" style="width:396.75pt;height:72.75pt" o:ole="">
+          <v:shape id="_x0000_i1032" type="#_x0000_t75" style="width:397.05pt;height:72.55pt" o:ole="">
             <v:imagedata r:id="rId51" o:title=""/>
           </v:shape>
-          <o:OLEObject Type="Embed" ProgID="Visio.Drawing.11" ShapeID="_x0000_i1032" DrawAspect="Content" ObjectID="_1588368277" r:id="rId52"/>
+          <o:OLEObject Type="Embed" ProgID="Visio.Drawing.11" ShapeID="_x0000_i1032" DrawAspect="Content" ObjectID="_1588649142" r:id="rId52"/>
         </w:object>
       </w:r>
     </w:p>
@@ -33878,10 +33878,10 @@
       </w:pPr>
       <w:r>
         <w:object w:dxaOrig="8417" w:dyaOrig="1178" w14:anchorId="032533B1">
-          <v:shape id="_x0000_i1033" type="#_x0000_t75" style="width:396.75pt;height:55.5pt" o:ole="">
+          <v:shape id="_x0000_i1033" type="#_x0000_t75" style="width:397.05pt;height:55.35pt" o:ole="">
             <v:imagedata r:id="rId53" o:title=""/>
           </v:shape>
-          <o:OLEObject Type="Embed" ProgID="Visio.Drawing.11" ShapeID="_x0000_i1033" DrawAspect="Content" ObjectID="_1588368278" r:id="rId54"/>
+          <o:OLEObject Type="Embed" ProgID="Visio.Drawing.11" ShapeID="_x0000_i1033" DrawAspect="Content" ObjectID="_1588649143" r:id="rId54"/>
         </w:object>
       </w:r>
     </w:p>
@@ -34083,10 +34083,10 @@
       </w:pPr>
       <w:r>
         <w:object w:dxaOrig="11517" w:dyaOrig="5145" w14:anchorId="7D5FB1BD">
-          <v:shape id="_x0000_i1034" type="#_x0000_t75" style="width:396.75pt;height:177pt" o:ole="">
+          <v:shape id="_x0000_i1034" type="#_x0000_t75" style="width:396.55pt;height:176.8pt" o:ole="">
             <v:imagedata r:id="rId55" o:title=""/>
           </v:shape>
-          <o:OLEObject Type="Embed" ProgID="Visio.Drawing.11" ShapeID="_x0000_i1034" DrawAspect="Content" ObjectID="_1588368279" r:id="rId56"/>
+          <o:OLEObject Type="Embed" ProgID="Visio.Drawing.11" ShapeID="_x0000_i1034" DrawAspect="Content" ObjectID="_1588649144" r:id="rId56"/>
         </w:object>
       </w:r>
     </w:p>
@@ -34243,10 +34243,10 @@
       </w:pPr>
       <w:r>
         <w:object w:dxaOrig="7344" w:dyaOrig="5475" w14:anchorId="241B5D52">
-          <v:shape id="_x0000_i1035" type="#_x0000_t75" style="width:367.5pt;height:273.75pt" o:ole="">
+          <v:shape id="_x0000_i1035" type="#_x0000_t75" style="width:367.5pt;height:273.5pt" o:ole="">
             <v:imagedata r:id="rId57" o:title=""/>
           </v:shape>
-          <o:OLEObject Type="Embed" ProgID="Visio.Drawing.11" ShapeID="_x0000_i1035" DrawAspect="Content" ObjectID="_1588368280" r:id="rId58"/>
+          <o:OLEObject Type="Embed" ProgID="Visio.Drawing.11" ShapeID="_x0000_i1035" DrawAspect="Content" ObjectID="_1588649145" r:id="rId58"/>
         </w:object>
       </w:r>
     </w:p>
@@ -37020,10 +37020,10 @@
       </w:pPr>
       <w:r>
         <w:object w:dxaOrig="9863" w:dyaOrig="2339" w14:anchorId="06F00702">
-          <v:shape id="_x0000_i1036" type="#_x0000_t75" style="width:361.5pt;height:85.5pt" o:ole="">
+          <v:shape id="_x0000_i1036" type="#_x0000_t75" style="width:361.6pt;height:85.45pt" o:ole="">
             <v:imagedata r:id="rId59" o:title=""/>
           </v:shape>
-          <o:OLEObject Type="Embed" ProgID="Visio.Drawing.11" ShapeID="_x0000_i1036" DrawAspect="Content" ObjectID="_1588368281" r:id="rId60"/>
+          <o:OLEObject Type="Embed" ProgID="Visio.Drawing.11" ShapeID="_x0000_i1036" DrawAspect="Content" ObjectID="_1588649146" r:id="rId60"/>
         </w:object>
       </w:r>
     </w:p>
@@ -37071,10 +37071,10 @@
       </w:pPr>
       <w:r>
         <w:object w:dxaOrig="9027" w:dyaOrig="4027" w14:anchorId="41499518">
-          <v:shape id="_x0000_i1037" type="#_x0000_t75" style="width:370.5pt;height:165pt" o:ole="">
+          <v:shape id="_x0000_i1037" type="#_x0000_t75" style="width:370.75pt;height:164.95pt" o:ole="">
             <v:imagedata r:id="rId61" o:title=""/>
           </v:shape>
-          <o:OLEObject Type="Embed" ProgID="Visio.Drawing.11" ShapeID="_x0000_i1037" DrawAspect="Content" ObjectID="_1588368282" r:id="rId62"/>
+          <o:OLEObject Type="Embed" ProgID="Visio.Drawing.11" ShapeID="_x0000_i1037" DrawAspect="Content" ObjectID="_1588649147" r:id="rId62"/>
         </w:object>
       </w:r>
     </w:p>
@@ -37596,8 +37596,6 @@
       <w:r>
         <w:t xml:space="preserve"> yang bisa digunakan untuk langkah selanjutnya. Jika tidak cocok dengan model saat ini, maka berlanjut ke model berikutnya hingga semua model telah dilakukan pengujian.</w:t>
       </w:r>
-      <w:bookmarkStart w:id="444" w:name="_GoBack"/>
-      <w:bookmarkEnd w:id="444"/>
     </w:p>
     <w:p>
       <w:pPr>
@@ -37608,10 +37606,10 @@
       </w:pPr>
       <w:r>
         <w:object w:dxaOrig="5526" w:dyaOrig="8298" w14:anchorId="7092EE61">
-          <v:shape id="_x0000_i1038" type="#_x0000_t75" style="width:222.75pt;height:333pt" o:ole="">
+          <v:shape id="_x0000_i1038" type="#_x0000_t75" style="width:222.45pt;height:333.15pt" o:ole="">
             <v:imagedata r:id="rId64" o:title=""/>
           </v:shape>
-          <o:OLEObject Type="Embed" ProgID="Visio.Drawing.11" ShapeID="_x0000_i1038" DrawAspect="Content" ObjectID="_1588368283" r:id="rId65"/>
+          <o:OLEObject Type="Embed" ProgID="Visio.Drawing.11" ShapeID="_x0000_i1038" DrawAspect="Content" ObjectID="_1588649148" r:id="rId65"/>
         </w:object>
       </w:r>
     </w:p>
@@ -37625,10 +37623,10 @@
         <w:spacing w:line="360" w:lineRule="auto"/>
         <w:ind w:left="1134" w:hanging="425"/>
       </w:pPr>
-      <w:bookmarkStart w:id="445" w:name="_Toc514380829"/>
-      <w:bookmarkStart w:id="446" w:name="_Toc514381010"/>
-      <w:bookmarkStart w:id="447" w:name="_Toc514381122"/>
-      <w:bookmarkStart w:id="448" w:name="_Toc514381250"/>
+      <w:bookmarkStart w:id="444" w:name="_Toc514380829"/>
+      <w:bookmarkStart w:id="445" w:name="_Toc514381010"/>
+      <w:bookmarkStart w:id="446" w:name="_Toc514381122"/>
+      <w:bookmarkStart w:id="447" w:name="_Toc514381250"/>
       <w:r>
         <w:t>Diagram ali</w:t>
       </w:r>
@@ -37644,10 +37642,10 @@
       <w:r>
         <w:t xml:space="preserve"> pencocokan model</w:t>
       </w:r>
+      <w:bookmarkEnd w:id="444"/>
       <w:bookmarkEnd w:id="445"/>
       <w:bookmarkEnd w:id="446"/>
       <w:bookmarkEnd w:id="447"/>
-      <w:bookmarkEnd w:id="448"/>
     </w:p>
     <w:p>
       <w:pPr>
@@ -37737,8 +37735,8 @@
         </w:numPr>
         <w:ind w:left="1560" w:hanging="567"/>
       </w:pPr>
-      <w:bookmarkStart w:id="449" w:name="_Toc504114607"/>
-      <w:bookmarkStart w:id="450" w:name="_Toc514381269"/>
+      <w:bookmarkStart w:id="448" w:name="_Toc504114607"/>
+      <w:bookmarkStart w:id="449" w:name="_Toc514381269"/>
       <w:r>
         <w:t xml:space="preserve">Format dasar yang digunakan untuk visualisasi graf dengan </w:t>
       </w:r>
@@ -37748,14 +37746,14 @@
         </w:rPr>
         <w:t>D3</w:t>
       </w:r>
+      <w:bookmarkEnd w:id="448"/>
+      <w:r>
+        <w:rPr>
+          <w:i/>
+        </w:rPr>
+        <w:t>.js</w:t>
+      </w:r>
       <w:bookmarkEnd w:id="449"/>
-      <w:r>
-        <w:rPr>
-          <w:i/>
-        </w:rPr>
-        <w:t>.js</w:t>
-      </w:r>
-      <w:bookmarkEnd w:id="450"/>
     </w:p>
     <w:tbl>
       <w:tblPr>
@@ -37891,8 +37889,8 @@
         </w:numPr>
         <w:ind w:left="1560" w:hanging="567"/>
       </w:pPr>
-      <w:bookmarkStart w:id="451" w:name="_Toc504114608"/>
-      <w:bookmarkStart w:id="452" w:name="_Toc514381270"/>
+      <w:bookmarkStart w:id="450" w:name="_Toc504114608"/>
+      <w:bookmarkStart w:id="451" w:name="_Toc514381270"/>
       <w:r>
         <w:t xml:space="preserve">Format untuk </w:t>
       </w:r>
@@ -37905,8 +37903,8 @@
       <w:r>
         <w:t xml:space="preserve"> dengan bobot</w:t>
       </w:r>
+      <w:bookmarkEnd w:id="450"/>
       <w:bookmarkEnd w:id="451"/>
-      <w:bookmarkEnd w:id="452"/>
     </w:p>
     <w:tbl>
       <w:tblPr>
@@ -38066,10 +38064,10 @@
       </w:pPr>
       <w:r>
         <w:object w:dxaOrig="1642" w:dyaOrig="3995" w14:anchorId="4FCFECDC">
-          <v:shape id="_x0000_i1039" type="#_x0000_t75" style="width:61.5pt;height:150pt" o:ole="">
+          <v:shape id="_x0000_i1039" type="#_x0000_t75" style="width:61.25pt;height:149.9pt" o:ole="">
             <v:imagedata r:id="rId66" o:title=""/>
           </v:shape>
-          <o:OLEObject Type="Embed" ProgID="Visio.Drawing.11" ShapeID="_x0000_i1039" DrawAspect="Content" ObjectID="_1588368284" r:id="rId67"/>
+          <o:OLEObject Type="Embed" ProgID="Visio.Drawing.11" ShapeID="_x0000_i1039" DrawAspect="Content" ObjectID="_1588649149" r:id="rId67"/>
         </w:object>
       </w:r>
     </w:p>
@@ -38083,12 +38081,12 @@
         <w:spacing w:line="360" w:lineRule="auto"/>
         <w:ind w:left="1134" w:hanging="425"/>
       </w:pPr>
-      <w:bookmarkStart w:id="453" w:name="_Toc485359651"/>
-      <w:bookmarkStart w:id="454" w:name="_Toc485359925"/>
-      <w:bookmarkStart w:id="455" w:name="_Toc514380830"/>
-      <w:bookmarkStart w:id="456" w:name="_Toc514381011"/>
-      <w:bookmarkStart w:id="457" w:name="_Toc514381123"/>
-      <w:bookmarkStart w:id="458" w:name="_Toc514381251"/>
+      <w:bookmarkStart w:id="452" w:name="_Toc485359651"/>
+      <w:bookmarkStart w:id="453" w:name="_Toc485359925"/>
+      <w:bookmarkStart w:id="454" w:name="_Toc514380830"/>
+      <w:bookmarkStart w:id="455" w:name="_Toc514381011"/>
+      <w:bookmarkStart w:id="456" w:name="_Toc514381123"/>
+      <w:bookmarkStart w:id="457" w:name="_Toc514381251"/>
       <w:r>
         <w:t>Diagram ali</w:t>
       </w:r>
@@ -38104,15 +38102,15 @@
       <w:r>
         <w:t xml:space="preserve"> </w:t>
       </w:r>
+      <w:bookmarkEnd w:id="452"/>
       <w:bookmarkEnd w:id="453"/>
+      <w:r>
+        <w:t>proses visualisasi data</w:t>
+      </w:r>
       <w:bookmarkEnd w:id="454"/>
-      <w:r>
-        <w:t>proses visualisasi data</w:t>
-      </w:r>
       <w:bookmarkEnd w:id="455"/>
       <w:bookmarkEnd w:id="456"/>
       <w:bookmarkEnd w:id="457"/>
-      <w:bookmarkEnd w:id="458"/>
     </w:p>
     <w:p>
       <w:pPr>
@@ -38122,10 +38120,10 @@
       </w:pPr>
       <w:r>
         <w:object w:dxaOrig="3897" w:dyaOrig="8091" w14:anchorId="76BE83DE">
-          <v:shape id="_x0000_i1040" type="#_x0000_t75" style="width:141pt;height:294.75pt" o:ole="">
+          <v:shape id="_x0000_i1040" type="#_x0000_t75" style="width:141.3pt;height:295pt" o:ole="">
             <v:imagedata r:id="rId68" o:title=""/>
           </v:shape>
-          <o:OLEObject Type="Embed" ProgID="Visio.Drawing.11" ShapeID="_x0000_i1040" DrawAspect="Content" ObjectID="_1588368285" r:id="rId69"/>
+          <o:OLEObject Type="Embed" ProgID="Visio.Drawing.11" ShapeID="_x0000_i1040" DrawAspect="Content" ObjectID="_1588649150" r:id="rId69"/>
         </w:object>
       </w:r>
     </w:p>
@@ -38139,10 +38137,10 @@
         <w:spacing w:line="360" w:lineRule="auto"/>
         <w:ind w:left="1701" w:hanging="425"/>
       </w:pPr>
-      <w:bookmarkStart w:id="459" w:name="_Toc514380831"/>
-      <w:bookmarkStart w:id="460" w:name="_Toc514381012"/>
-      <w:bookmarkStart w:id="461" w:name="_Toc514381124"/>
-      <w:bookmarkStart w:id="462" w:name="_Toc514381252"/>
+      <w:bookmarkStart w:id="458" w:name="_Toc514380831"/>
+      <w:bookmarkStart w:id="459" w:name="_Toc514381012"/>
+      <w:bookmarkStart w:id="460" w:name="_Toc514381124"/>
+      <w:bookmarkStart w:id="461" w:name="_Toc514381252"/>
       <w:r>
         <w:t>Diagram ali</w:t>
       </w:r>
@@ -38167,10 +38165,10 @@
       <w:r>
         <w:t xml:space="preserve"> visualisasi graf</w:t>
       </w:r>
+      <w:bookmarkEnd w:id="458"/>
       <w:bookmarkEnd w:id="459"/>
       <w:bookmarkEnd w:id="460"/>
       <w:bookmarkEnd w:id="461"/>
-      <w:bookmarkEnd w:id="462"/>
     </w:p>
     <w:p>
       <w:pPr>
@@ -38389,17 +38387,17 @@
         <w:spacing w:line="360" w:lineRule="auto"/>
         <w:ind w:left="1701" w:hanging="425"/>
       </w:pPr>
-      <w:bookmarkStart w:id="463" w:name="_Toc514380832"/>
-      <w:bookmarkStart w:id="464" w:name="_Toc514381013"/>
-      <w:bookmarkStart w:id="465" w:name="_Toc514381125"/>
-      <w:bookmarkStart w:id="466" w:name="_Toc514381253"/>
+      <w:bookmarkStart w:id="462" w:name="_Toc514380832"/>
+      <w:bookmarkStart w:id="463" w:name="_Toc514381013"/>
+      <w:bookmarkStart w:id="464" w:name="_Toc514381125"/>
+      <w:bookmarkStart w:id="465" w:name="_Toc514381253"/>
       <w:r>
         <w:t>Visual graf: (a) visual dasar graf; (b) setelah perbaikan</w:t>
       </w:r>
+      <w:bookmarkEnd w:id="462"/>
       <w:bookmarkEnd w:id="463"/>
       <w:bookmarkEnd w:id="464"/>
       <w:bookmarkEnd w:id="465"/>
-      <w:bookmarkEnd w:id="466"/>
     </w:p>
     <w:p>
       <w:pPr>
@@ -38778,132 +38776,132 @@
         <w:spacing w:line="360" w:lineRule="auto"/>
         <w:ind w:left="1701" w:hanging="425"/>
       </w:pPr>
-      <w:bookmarkStart w:id="467" w:name="_Toc514380833"/>
-      <w:bookmarkStart w:id="468" w:name="_Toc514381014"/>
-      <w:bookmarkStart w:id="469" w:name="_Toc514381126"/>
-      <w:bookmarkStart w:id="470" w:name="_Toc514381254"/>
+      <w:bookmarkStart w:id="466" w:name="_Toc514380833"/>
+      <w:bookmarkStart w:id="467" w:name="_Toc514381014"/>
+      <w:bookmarkStart w:id="468" w:name="_Toc514381126"/>
+      <w:bookmarkStart w:id="469" w:name="_Toc514381254"/>
       <w:r>
         <w:t>(a) Perbaikan desain interaksi visual; (b) Fitur animasi</w:t>
       </w:r>
+      <w:bookmarkEnd w:id="466"/>
       <w:bookmarkEnd w:id="467"/>
       <w:bookmarkEnd w:id="468"/>
       <w:bookmarkEnd w:id="469"/>
+    </w:p>
+    <w:p/>
+    <w:p>
+      <w:pPr>
+        <w:pStyle w:val="Heading2"/>
+      </w:pPr>
+      <w:bookmarkStart w:id="470" w:name="_Toc485359612"/>
+      <w:bookmarkStart w:id="471" w:name="_Toc492533518"/>
+      <w:bookmarkStart w:id="472" w:name="_Toc514380884"/>
+      <w:r>
+        <w:t>IV.2 Implementasi Kakas</w:t>
+      </w:r>
       <w:bookmarkEnd w:id="470"/>
-    </w:p>
-    <w:p/>
-    <w:p>
-      <w:pPr>
-        <w:pStyle w:val="Heading2"/>
-      </w:pPr>
-      <w:bookmarkStart w:id="471" w:name="_Toc485359612"/>
-      <w:bookmarkStart w:id="472" w:name="_Toc492533518"/>
-      <w:bookmarkStart w:id="473" w:name="_Toc514380884"/>
-      <w:r>
-        <w:t>IV.2 Implementasi Kakas</w:t>
-      </w:r>
       <w:bookmarkEnd w:id="471"/>
       <w:bookmarkEnd w:id="472"/>
+    </w:p>
+    <w:p>
+      <w:r>
+        <w:t xml:space="preserve">Implementasi kakas menggunakan bahasa pemrograman </w:t>
+      </w:r>
+      <w:r>
+        <w:rPr>
+          <w:i/>
+        </w:rPr>
+        <w:t>TypeScript</w:t>
+      </w:r>
+      <w:r>
+        <w:t xml:space="preserve"> versi </w:t>
+      </w:r>
+      <w:r>
+        <w:t>2.4</w:t>
+      </w:r>
+      <w:r>
+        <w:t xml:space="preserve"> dan </w:t>
+      </w:r>
+      <w:r>
+        <w:rPr>
+          <w:i/>
+        </w:rPr>
+        <w:t>code editor</w:t>
+      </w:r>
+      <w:r>
+        <w:t xml:space="preserve"> Visual Studio Code</w:t>
+      </w:r>
+      <w:r>
+        <w:t xml:space="preserve"> versi 1.14</w:t>
+      </w:r>
+      <w:r>
+        <w:t xml:space="preserve"> (</w:t>
+      </w:r>
+      <w:r>
+        <w:t>https://code.visualstudio.com</w:t>
+      </w:r>
+      <w:r>
+        <w:t xml:space="preserve">). </w:t>
+      </w:r>
+      <w:r>
+        <w:t>B</w:t>
+      </w:r>
+      <w:r>
+        <w:t xml:space="preserve">eberapa </w:t>
+      </w:r>
+      <w:r>
+        <w:rPr>
+          <w:i/>
+        </w:rPr>
+        <w:t>library</w:t>
+      </w:r>
+      <w:r>
+        <w:t xml:space="preserve"> perlu diperbarui ve</w:t>
+      </w:r>
+      <w:r>
+        <w:t>rsi pengembangannya seperti D3.js</w:t>
+      </w:r>
+      <w:r>
+        <w:t xml:space="preserve"> </w:t>
+      </w:r>
+      <w:r>
+        <w:t xml:space="preserve">dari versi 2.0 ke </w:t>
+      </w:r>
+      <w:r>
+        <w:t xml:space="preserve">versi 3.0, </w:t>
+      </w:r>
+      <w:r>
+        <w:rPr>
+          <w:i/>
+        </w:rPr>
+        <w:t>TypeScript</w:t>
+      </w:r>
+      <w:r>
+        <w:t xml:space="preserve"> dari versi 1.8 ke versi 2.4. Hal ini dilakukan untuk memutakhirkan fitur-fitur yang tersedia di dalam </w:t>
+      </w:r>
+      <w:r>
+        <w:rPr>
+          <w:i/>
+        </w:rPr>
+        <w:t>library</w:t>
+      </w:r>
+      <w:r>
+        <w:t xml:space="preserve"> tersebut.</w:t>
+      </w:r>
+    </w:p>
+    <w:p/>
+    <w:p>
+      <w:pPr>
+        <w:pStyle w:val="Heading3"/>
+      </w:pPr>
+      <w:bookmarkStart w:id="473" w:name="_Toc514380885"/>
+      <w:r>
+        <w:t>IV.2.1</w:t>
+      </w:r>
+      <w:r>
+        <w:t xml:space="preserve"> Lingkungan Implementasi</w:t>
+      </w:r>
       <w:bookmarkEnd w:id="473"/>
-    </w:p>
-    <w:p>
-      <w:r>
-        <w:t xml:space="preserve">Implementasi kakas menggunakan bahasa pemrograman </w:t>
-      </w:r>
-      <w:r>
-        <w:rPr>
-          <w:i/>
-        </w:rPr>
-        <w:t>TypeScript</w:t>
-      </w:r>
-      <w:r>
-        <w:t xml:space="preserve"> versi </w:t>
-      </w:r>
-      <w:r>
-        <w:t>2.4</w:t>
-      </w:r>
-      <w:r>
-        <w:t xml:space="preserve"> dan </w:t>
-      </w:r>
-      <w:r>
-        <w:rPr>
-          <w:i/>
-        </w:rPr>
-        <w:t>code editor</w:t>
-      </w:r>
-      <w:r>
-        <w:t xml:space="preserve"> Visual Studio Code</w:t>
-      </w:r>
-      <w:r>
-        <w:t xml:space="preserve"> versi 1.14</w:t>
-      </w:r>
-      <w:r>
-        <w:t xml:space="preserve"> (</w:t>
-      </w:r>
-      <w:r>
-        <w:t>https://code.visualstudio.com</w:t>
-      </w:r>
-      <w:r>
-        <w:t xml:space="preserve">). </w:t>
-      </w:r>
-      <w:r>
-        <w:t>B</w:t>
-      </w:r>
-      <w:r>
-        <w:t xml:space="preserve">eberapa </w:t>
-      </w:r>
-      <w:r>
-        <w:rPr>
-          <w:i/>
-        </w:rPr>
-        <w:t>library</w:t>
-      </w:r>
-      <w:r>
-        <w:t xml:space="preserve"> perlu diperbarui ve</w:t>
-      </w:r>
-      <w:r>
-        <w:t>rsi pengembangannya seperti D3.js</w:t>
-      </w:r>
-      <w:r>
-        <w:t xml:space="preserve"> </w:t>
-      </w:r>
-      <w:r>
-        <w:t xml:space="preserve">dari versi 2.0 ke </w:t>
-      </w:r>
-      <w:r>
-        <w:t xml:space="preserve">versi 3.0, </w:t>
-      </w:r>
-      <w:r>
-        <w:rPr>
-          <w:i/>
-        </w:rPr>
-        <w:t>TypeScript</w:t>
-      </w:r>
-      <w:r>
-        <w:t xml:space="preserve"> dari versi 1.8 ke versi 2.4. Hal ini dilakukan untuk memutakhirkan fitur-fitur yang tersedia di dalam </w:t>
-      </w:r>
-      <w:r>
-        <w:rPr>
-          <w:i/>
-        </w:rPr>
-        <w:t>library</w:t>
-      </w:r>
-      <w:r>
-        <w:t xml:space="preserve"> tersebut.</w:t>
-      </w:r>
-    </w:p>
-    <w:p/>
-    <w:p>
-      <w:pPr>
-        <w:pStyle w:val="Heading3"/>
-      </w:pPr>
-      <w:bookmarkStart w:id="474" w:name="_Toc514380885"/>
-      <w:r>
-        <w:t>IV.2.1</w:t>
-      </w:r>
-      <w:r>
-        <w:t xml:space="preserve"> Lingkungan Implementasi</w:t>
-      </w:r>
-      <w:bookmarkEnd w:id="474"/>
     </w:p>
     <w:p>
       <w:r>
@@ -39101,39 +39099,39 @@
       <w:pPr>
         <w:pStyle w:val="Heading3"/>
       </w:pPr>
-      <w:bookmarkStart w:id="475" w:name="_Toc514380886"/>
+      <w:bookmarkStart w:id="474" w:name="_Toc514380886"/>
       <w:r>
         <w:t>IV.2.2</w:t>
       </w:r>
       <w:r>
         <w:t xml:space="preserve"> Implementasi Modul Visualisasi Graf</w:t>
       </w:r>
+      <w:bookmarkEnd w:id="474"/>
+    </w:p>
+    <w:p>
+      <w:r>
+        <w:t xml:space="preserve">Implementasi dari </w:t>
+      </w:r>
+      <w:r>
+        <w:t>kelas</w:t>
+      </w:r>
+      <w:r>
+        <w:t xml:space="preserve"> visualisasi graf</w:t>
+      </w:r>
+      <w:r>
+        <w:t xml:space="preserve"> dapat dilihat pada Lampiran B.</w:t>
+      </w:r>
+    </w:p>
+    <w:p/>
+    <w:p>
+      <w:pPr>
+        <w:pStyle w:val="Heading3"/>
+      </w:pPr>
+      <w:bookmarkStart w:id="475" w:name="_Toc514380887"/>
+      <w:r>
+        <w:t>IV.2.3 Implementasi Antarmuka Pengguna</w:t>
+      </w:r>
       <w:bookmarkEnd w:id="475"/>
-    </w:p>
-    <w:p>
-      <w:r>
-        <w:t xml:space="preserve">Implementasi dari </w:t>
-      </w:r>
-      <w:r>
-        <w:t>kelas</w:t>
-      </w:r>
-      <w:r>
-        <w:t xml:space="preserve"> visualisasi graf</w:t>
-      </w:r>
-      <w:r>
-        <w:t xml:space="preserve"> dapat dilihat pada Lampiran B.</w:t>
-      </w:r>
-    </w:p>
-    <w:p/>
-    <w:p>
-      <w:pPr>
-        <w:pStyle w:val="Heading3"/>
-      </w:pPr>
-      <w:bookmarkStart w:id="476" w:name="_Toc514380887"/>
-      <w:r>
-        <w:t>IV.2.3 Implementasi Antarmuka Pengguna</w:t>
-      </w:r>
-      <w:bookmarkEnd w:id="476"/>
     </w:p>
     <w:p>
       <w:r>
@@ -39288,10 +39286,10 @@
         <w:spacing w:line="360" w:lineRule="auto"/>
         <w:ind w:left="993" w:hanging="425"/>
       </w:pPr>
-      <w:bookmarkStart w:id="477" w:name="_Toc514380834"/>
-      <w:bookmarkStart w:id="478" w:name="_Toc514381015"/>
-      <w:bookmarkStart w:id="479" w:name="_Toc514381127"/>
-      <w:bookmarkStart w:id="480" w:name="_Toc514381255"/>
+      <w:bookmarkStart w:id="476" w:name="_Toc514380834"/>
+      <w:bookmarkStart w:id="477" w:name="_Toc514381015"/>
+      <w:bookmarkStart w:id="478" w:name="_Toc514381127"/>
+      <w:bookmarkStart w:id="479" w:name="_Toc514381255"/>
       <w:r>
         <w:t xml:space="preserve">Implementasi antarmuka pengguna untuk </w:t>
       </w:r>
@@ -39304,10 +39302,10 @@
       <w:r>
         <w:t xml:space="preserve"> kode program</w:t>
       </w:r>
+      <w:bookmarkEnd w:id="476"/>
       <w:bookmarkEnd w:id="477"/>
       <w:bookmarkEnd w:id="478"/>
       <w:bookmarkEnd w:id="479"/>
-      <w:bookmarkEnd w:id="480"/>
     </w:p>
     <w:p>
       <w:r>
@@ -40198,10 +40196,10 @@
         </w:numPr>
         <w:ind w:left="993" w:hanging="425"/>
       </w:pPr>
-      <w:bookmarkStart w:id="481" w:name="_Toc514380835"/>
-      <w:bookmarkStart w:id="482" w:name="_Toc514381016"/>
-      <w:bookmarkStart w:id="483" w:name="_Toc514381128"/>
-      <w:bookmarkStart w:id="484" w:name="_Toc514381256"/>
+      <w:bookmarkStart w:id="480" w:name="_Toc514380835"/>
+      <w:bookmarkStart w:id="481" w:name="_Toc514381016"/>
+      <w:bookmarkStart w:id="482" w:name="_Toc514381128"/>
+      <w:bookmarkStart w:id="483" w:name="_Toc514381256"/>
       <w:r>
         <w:t>Implementasi antarmuka pengguna visualisasi graf kode program</w:t>
       </w:r>
@@ -40217,10 +40215,10 @@
       <w:r>
         <w:t>; (c) Panel visualisasi</w:t>
       </w:r>
+      <w:bookmarkEnd w:id="480"/>
       <w:bookmarkEnd w:id="481"/>
       <w:bookmarkEnd w:id="482"/>
       <w:bookmarkEnd w:id="483"/>
-      <w:bookmarkEnd w:id="484"/>
     </w:p>
     <w:p>
       <w:pPr>
@@ -40301,17 +40299,17 @@
         <w:spacing w:line="360" w:lineRule="auto"/>
         <w:ind w:left="993" w:hanging="425"/>
       </w:pPr>
-      <w:bookmarkStart w:id="485" w:name="_Toc514380836"/>
-      <w:bookmarkStart w:id="486" w:name="_Toc514381017"/>
-      <w:bookmarkStart w:id="487" w:name="_Toc514381129"/>
-      <w:bookmarkStart w:id="488" w:name="_Toc514381257"/>
+      <w:bookmarkStart w:id="484" w:name="_Toc514380836"/>
+      <w:bookmarkStart w:id="485" w:name="_Toc514381017"/>
+      <w:bookmarkStart w:id="486" w:name="_Toc514381129"/>
+      <w:bookmarkStart w:id="487" w:name="_Toc514381257"/>
       <w:r>
         <w:t>Implementasi visualisasi graf berbobot tak-berarah</w:t>
       </w:r>
+      <w:bookmarkEnd w:id="484"/>
       <w:bookmarkEnd w:id="485"/>
       <w:bookmarkEnd w:id="486"/>
       <w:bookmarkEnd w:id="487"/>
-      <w:bookmarkEnd w:id="488"/>
     </w:p>
     <w:p>
       <w:r>
@@ -40463,17 +40461,17 @@
         <w:spacing w:line="360" w:lineRule="auto"/>
         <w:ind w:left="993" w:hanging="425"/>
       </w:pPr>
-      <w:bookmarkStart w:id="489" w:name="_Toc514380837"/>
-      <w:bookmarkStart w:id="490" w:name="_Toc514381018"/>
-      <w:bookmarkStart w:id="491" w:name="_Toc514381130"/>
-      <w:bookmarkStart w:id="492" w:name="_Toc514381258"/>
+      <w:bookmarkStart w:id="488" w:name="_Toc514380837"/>
+      <w:bookmarkStart w:id="489" w:name="_Toc514381018"/>
+      <w:bookmarkStart w:id="490" w:name="_Toc514381130"/>
+      <w:bookmarkStart w:id="491" w:name="_Toc514381258"/>
       <w:r>
         <w:t>Implementasi visualisasi graf berbobot berarah</w:t>
       </w:r>
+      <w:bookmarkEnd w:id="488"/>
       <w:bookmarkEnd w:id="489"/>
       <w:bookmarkEnd w:id="490"/>
       <w:bookmarkEnd w:id="491"/>
-      <w:bookmarkEnd w:id="492"/>
     </w:p>
     <w:p/>
     <w:p>
@@ -40546,10 +40544,10 @@
         <w:spacing w:line="360" w:lineRule="auto"/>
         <w:ind w:left="993" w:hanging="426"/>
       </w:pPr>
-      <w:bookmarkStart w:id="493" w:name="_Toc514380838"/>
-      <w:bookmarkStart w:id="494" w:name="_Toc514381019"/>
-      <w:bookmarkStart w:id="495" w:name="_Toc514381131"/>
-      <w:bookmarkStart w:id="496" w:name="_Toc514381259"/>
+      <w:bookmarkStart w:id="492" w:name="_Toc514380838"/>
+      <w:bookmarkStart w:id="493" w:name="_Toc514381019"/>
+      <w:bookmarkStart w:id="494" w:name="_Toc514381131"/>
+      <w:bookmarkStart w:id="495" w:name="_Toc514381259"/>
       <w:r>
         <w:t>Implementasi panel “</w:t>
       </w:r>
@@ -40562,10 +40560,10 @@
       <w:r>
         <w:t>”</w:t>
       </w:r>
+      <w:bookmarkEnd w:id="492"/>
       <w:bookmarkEnd w:id="493"/>
       <w:bookmarkEnd w:id="494"/>
       <w:bookmarkEnd w:id="495"/>
-      <w:bookmarkEnd w:id="496"/>
     </w:p>
     <w:p>
       <w:r>
@@ -40661,10 +40659,10 @@
         <w:spacing w:line="360" w:lineRule="auto"/>
         <w:ind w:left="993" w:hanging="426"/>
       </w:pPr>
-      <w:bookmarkStart w:id="497" w:name="_Toc514380839"/>
-      <w:bookmarkStart w:id="498" w:name="_Toc514381020"/>
-      <w:bookmarkStart w:id="499" w:name="_Toc514381132"/>
-      <w:bookmarkStart w:id="500" w:name="_Toc514381260"/>
+      <w:bookmarkStart w:id="496" w:name="_Toc514380839"/>
+      <w:bookmarkStart w:id="497" w:name="_Toc514381020"/>
+      <w:bookmarkStart w:id="498" w:name="_Toc514381132"/>
+      <w:bookmarkStart w:id="499" w:name="_Toc514381260"/>
       <w:r>
         <w:t>Implementasi panel “</w:t>
       </w:r>
@@ -40677,10 +40675,10 @@
       <w:r>
         <w:t>”</w:t>
       </w:r>
+      <w:bookmarkEnd w:id="496"/>
       <w:bookmarkEnd w:id="497"/>
       <w:bookmarkEnd w:id="498"/>
       <w:bookmarkEnd w:id="499"/>
-      <w:bookmarkEnd w:id="500"/>
     </w:p>
     <w:p/>
     <w:p>
@@ -41225,10 +41223,10 @@
         </w:numPr>
         <w:ind w:left="993" w:hanging="426"/>
       </w:pPr>
-      <w:bookmarkStart w:id="501" w:name="_Toc514380840"/>
-      <w:bookmarkStart w:id="502" w:name="_Toc514381021"/>
-      <w:bookmarkStart w:id="503" w:name="_Toc514381133"/>
-      <w:bookmarkStart w:id="504" w:name="_Toc514381261"/>
+      <w:bookmarkStart w:id="500" w:name="_Toc514380840"/>
+      <w:bookmarkStart w:id="501" w:name="_Toc514381021"/>
+      <w:bookmarkStart w:id="502" w:name="_Toc514381133"/>
+      <w:bookmarkStart w:id="503" w:name="_Toc514381261"/>
       <w:r>
         <w:t>Implementasi</w:t>
       </w:r>
@@ -41247,94 +41245,94 @@
         </w:rPr>
         <w:t>node</w:t>
       </w:r>
+      <w:bookmarkEnd w:id="500"/>
       <w:bookmarkEnd w:id="501"/>
       <w:bookmarkEnd w:id="502"/>
       <w:bookmarkEnd w:id="503"/>
+    </w:p>
+    <w:p>
+      <w:pPr>
+        <w:spacing w:line="240" w:lineRule="auto"/>
+      </w:pPr>
+    </w:p>
+    <w:p>
+      <w:r>
+        <w:t xml:space="preserve">Pada Gambar IV.19 menunjukkan implementasi fitur animasi </w:t>
+      </w:r>
+      <w:r>
+        <w:t>untuk pencarian rute antar</w:t>
+      </w:r>
+      <w:r>
+        <w:t xml:space="preserve"> node. </w:t>
+      </w:r>
+      <w:r>
+        <w:t>Huruf (a) pada Gambar IV.</w:t>
+      </w:r>
+      <w:r>
+        <w:t>1</w:t>
+      </w:r>
+      <w:r>
+        <w:t xml:space="preserve">9 merupakan </w:t>
+      </w:r>
+      <w:r>
+        <w:t xml:space="preserve">animasi </w:t>
+      </w:r>
+      <w:r>
+        <w:t>pencarian rute</w:t>
+      </w:r>
+      <w:r>
+        <w:t xml:space="preserve"> dari </w:t>
+      </w:r>
+      <w:r>
+        <w:rPr>
+          <w:i/>
+        </w:rPr>
+        <w:t>node</w:t>
+      </w:r>
+      <w:r>
+        <w:t xml:space="preserve"> 2 ke </w:t>
+      </w:r>
+      <w:r>
+        <w:rPr>
+          <w:i/>
+        </w:rPr>
+        <w:t>node</w:t>
+      </w:r>
+      <w:r>
+        <w:t xml:space="preserve"> 1. Huruf (b) pada Gambar IV.19 merupakan kelanjutan animasi pencarian rute dari </w:t>
+      </w:r>
+      <w:r>
+        <w:rPr>
+          <w:i/>
+        </w:rPr>
+        <w:t>node</w:t>
+      </w:r>
+      <w:r>
+        <w:t xml:space="preserve"> 2 ke </w:t>
+      </w:r>
+      <w:r>
+        <w:rPr>
+          <w:i/>
+        </w:rPr>
+        <w:t>node</w:t>
+      </w:r>
+      <w:r>
+        <w:t xml:space="preserve"> 3.</w:t>
+      </w:r>
+    </w:p>
+    <w:p/>
+    <w:p>
+      <w:pPr>
+        <w:pStyle w:val="Heading3"/>
+      </w:pPr>
+      <w:bookmarkStart w:id="504" w:name="_Toc514380888"/>
+      <w:r>
+        <w:t>IV.2.4</w:t>
+      </w:r>
+      <w:r>
+        <w:t xml:space="preserve"> Batasan Implementasi</w:t>
+      </w:r>
       <w:bookmarkEnd w:id="504"/>
-    </w:p>
-    <w:p>
-      <w:pPr>
-        <w:spacing w:line="240" w:lineRule="auto"/>
-      </w:pPr>
-    </w:p>
-    <w:p>
-      <w:r>
-        <w:t xml:space="preserve">Pada Gambar IV.19 menunjukkan implementasi fitur animasi </w:t>
-      </w:r>
-      <w:r>
-        <w:t>untuk pencarian rute antar</w:t>
-      </w:r>
-      <w:r>
-        <w:t xml:space="preserve"> node. </w:t>
-      </w:r>
-      <w:r>
-        <w:t>Huruf (a) pada Gambar IV.</w:t>
-      </w:r>
-      <w:r>
-        <w:t>1</w:t>
-      </w:r>
-      <w:r>
-        <w:t xml:space="preserve">9 merupakan </w:t>
-      </w:r>
-      <w:r>
-        <w:t xml:space="preserve">animasi </w:t>
-      </w:r>
-      <w:r>
-        <w:t>pencarian rute</w:t>
-      </w:r>
-      <w:r>
-        <w:t xml:space="preserve"> dari </w:t>
-      </w:r>
-      <w:r>
-        <w:rPr>
-          <w:i/>
-        </w:rPr>
-        <w:t>node</w:t>
-      </w:r>
-      <w:r>
-        <w:t xml:space="preserve"> 2 ke </w:t>
-      </w:r>
-      <w:r>
-        <w:rPr>
-          <w:i/>
-        </w:rPr>
-        <w:t>node</w:t>
-      </w:r>
-      <w:r>
-        <w:t xml:space="preserve"> 1. Huruf (b) pada Gambar IV.19 merupakan kelanjutan animasi pencarian rute dari </w:t>
-      </w:r>
-      <w:r>
-        <w:rPr>
-          <w:i/>
-        </w:rPr>
-        <w:t>node</w:t>
-      </w:r>
-      <w:r>
-        <w:t xml:space="preserve"> 2 ke </w:t>
-      </w:r>
-      <w:r>
-        <w:rPr>
-          <w:i/>
-        </w:rPr>
-        <w:t>node</w:t>
-      </w:r>
-      <w:r>
-        <w:t xml:space="preserve"> 3.</w:t>
-      </w:r>
-    </w:p>
-    <w:p/>
-    <w:p>
-      <w:pPr>
-        <w:pStyle w:val="Heading3"/>
-      </w:pPr>
-      <w:bookmarkStart w:id="505" w:name="_Toc514380888"/>
-      <w:r>
-        <w:t>IV.2.4</w:t>
-      </w:r>
-      <w:r>
-        <w:t xml:space="preserve"> Batasan Implementasi</w:t>
-      </w:r>
-      <w:bookmarkEnd w:id="505"/>
     </w:p>
     <w:p>
       <w:r>
@@ -41744,19 +41742,19 @@
       <w:pPr>
         <w:pStyle w:val="Heading1"/>
       </w:pPr>
-      <w:bookmarkStart w:id="506" w:name="_Toc485359613"/>
-      <w:bookmarkStart w:id="507" w:name="_Toc492533519"/>
-      <w:bookmarkStart w:id="508" w:name="_Toc514380889"/>
+      <w:bookmarkStart w:id="505" w:name="_Toc485359613"/>
+      <w:bookmarkStart w:id="506" w:name="_Toc492533519"/>
+      <w:bookmarkStart w:id="507" w:name="_Toc514380889"/>
       <w:r>
         <w:lastRenderedPageBreak/>
         <w:t>Bab V Evaluasi</w:t>
       </w:r>
+      <w:bookmarkEnd w:id="505"/>
       <w:bookmarkEnd w:id="506"/>
+      <w:r>
+        <w:t xml:space="preserve"> Visualisasi</w:t>
+      </w:r>
       <w:bookmarkEnd w:id="507"/>
-      <w:r>
-        <w:t xml:space="preserve"> Visualisasi</w:t>
-      </w:r>
-      <w:bookmarkEnd w:id="508"/>
     </w:p>
     <w:p/>
     <w:p>
@@ -41780,7 +41778,7 @@
         </w:numPr>
         <w:ind w:left="426" w:hanging="426"/>
       </w:pPr>
-      <w:bookmarkStart w:id="509" w:name="_Toc514380890"/>
+      <w:bookmarkStart w:id="508" w:name="_Toc514380890"/>
       <w:r>
         <w:t xml:space="preserve">Survei Pengguna dengan Kuesioner </w:t>
       </w:r>
@@ -41790,7 +41788,7 @@
         </w:rPr>
         <w:t>Online</w:t>
       </w:r>
-      <w:bookmarkEnd w:id="509"/>
+      <w:bookmarkEnd w:id="508"/>
     </w:p>
     <w:p>
       <w:r>
@@ -42767,7 +42765,13 @@
     </w:p>
     <w:p>
       <w:r>
-        <w:t>Jumlah sampel yang akan diambil secara acak sebanyak 23 orang.</w:t>
+        <w:t xml:space="preserve">Jumlah sampel yang akan diambil secara acak sebanyak </w:t>
+      </w:r>
+      <w:r>
+        <w:t>7</w:t>
+      </w:r>
+      <w:r>
+        <w:t xml:space="preserve"> orang.</w:t>
       </w:r>
     </w:p>
     <w:p>
@@ -42815,10 +42819,22 @@
         <w:t xml:space="preserve">     150/245   </w:t>
       </w:r>
       <w:r>
-        <w:t xml:space="preserve">  X     23     =     14,081 </w:t>
-      </w:r>
-      <w:r>
-        <w:t>=     14 orang</w:t>
+        <w:t xml:space="preserve">  X     </w:t>
+      </w:r>
+      <w:r>
+        <w:t xml:space="preserve">7     =     4,28   </w:t>
+      </w:r>
+      <w:r>
+        <w:t xml:space="preserve"> </w:t>
+      </w:r>
+      <w:r>
+        <w:t xml:space="preserve">=     </w:t>
+      </w:r>
+      <w:r>
+        <w:t>4</w:t>
+      </w:r>
+      <w:r>
+        <w:t xml:space="preserve"> orang</w:t>
       </w:r>
     </w:p>
     <w:p>
@@ -42829,15 +42845,48 @@
         <w:t>S2:</w:t>
       </w:r>
       <w:r>
-        <w:t xml:space="preserve">     95/245       X     23     =      8,91    =     9 orang</w:t>
+        <w:t xml:space="preserve">     95/245       X     7     =     2,71    =     3</w:t>
+      </w:r>
+      <w:r>
+        <w:t xml:space="preserve"> orang</w:t>
       </w:r>
     </w:p>
     <w:p>
       <w:pPr>
         <w:contextualSpacing/>
-      </w:pPr>
-      <w:r>
-        <w:t>Jumlah                                                     =     23 orang</w:t>
+        <w:rPr>
+          <w:b/>
+        </w:rPr>
+      </w:pPr>
+      <w:r>
+        <w:rPr>
+          <w:b/>
+        </w:rPr>
+        <w:t xml:space="preserve">Jumlah                 </w:t>
+      </w:r>
+      <w:r>
+        <w:rPr>
+          <w:b/>
+        </w:rPr>
+        <w:t xml:space="preserve">                            </w:t>
+      </w:r>
+      <w:r>
+        <w:rPr>
+          <w:b/>
+        </w:rPr>
+        <w:t xml:space="preserve">    =     </w:t>
+      </w:r>
+      <w:r>
+        <w:rPr>
+          <w:b/>
+        </w:rPr>
+        <w:t>7</w:t>
+      </w:r>
+      <w:r>
+        <w:rPr>
+          <w:b/>
+        </w:rPr>
+        <w:t xml:space="preserve"> orang</w:t>
       </w:r>
     </w:p>
     <w:p/>
@@ -42879,7 +42928,16 @@
         <w:t>Angkatan tahun 2015:</w:t>
       </w:r>
       <w:r>
-        <w:t xml:space="preserve">     50/150     X     14     =     4,66     =     4 orang</w:t>
+        <w:t xml:space="preserve">     50/150     X     4</w:t>
+      </w:r>
+      <w:r>
+        <w:t xml:space="preserve">     =     </w:t>
+      </w:r>
+      <w:r>
+        <w:t>1,33     =     1</w:t>
+      </w:r>
+      <w:r>
+        <w:t xml:space="preserve"> orang</w:t>
       </w:r>
     </w:p>
     <w:p>
@@ -42891,7 +42949,13 @@
         <w:t>Angkatan tahun 2016:</w:t>
       </w:r>
       <w:r>
-        <w:t xml:space="preserve">     50/150     X     14     =     4,66     =     5 orang</w:t>
+        <w:t xml:space="preserve">     </w:t>
+      </w:r>
+      <w:r>
+        <w:t>50/150     X     4     =     1,33     =     1</w:t>
+      </w:r>
+      <w:r>
+        <w:t xml:space="preserve"> orang</w:t>
       </w:r>
     </w:p>
     <w:p>
@@ -42903,22 +42967,61 @@
         <w:t>Angkatan tahun 2017:</w:t>
       </w:r>
       <w:r>
-        <w:t xml:space="preserve">     50/150     X     14     =     4,66     =     5 orang</w:t>
+        <w:t xml:space="preserve">     50/150     X     4     =     1,33     =     2</w:t>
+      </w:r>
+      <w:r>
+        <w:t xml:space="preserve"> orang</w:t>
       </w:r>
     </w:p>
     <w:p>
       <w:pPr>
         <w:pStyle w:val="ListParagraph"/>
         <w:ind w:left="284"/>
-      </w:pPr>
-      <w:r>
+        <w:rPr>
+          <w:b/>
+        </w:rPr>
+      </w:pPr>
+      <w:r>
+        <w:rPr>
+          <w:b/>
+        </w:rPr>
         <w:t xml:space="preserve">Jumlah                                                        </w:t>
       </w:r>
       <w:r>
-        <w:t xml:space="preserve">                        </w:t>
-      </w:r>
-      <w:r>
-        <w:t xml:space="preserve"> =     14 orang</w:t>
+        <w:rPr>
+          <w:b/>
+        </w:rPr>
+        <w:t xml:space="preserve">                   </w:t>
+      </w:r>
+      <w:r>
+        <w:rPr>
+          <w:b/>
+        </w:rPr>
+        <w:t xml:space="preserve"> </w:t>
+      </w:r>
+      <w:r>
+        <w:rPr>
+          <w:b/>
+        </w:rPr>
+        <w:t xml:space="preserve">  </w:t>
+      </w:r>
+      <w:r>
+        <w:rPr>
+          <w:b/>
+        </w:rPr>
+        <w:t xml:space="preserve">=     </w:t>
+      </w:r>
+      <w:r>
+        <w:rPr>
+          <w:b/>
+        </w:rPr>
+        <w:t>4</w:t>
+      </w:r>
+      <w:r>
+        <w:rPr>
+          <w:b/>
+        </w:rPr>
+        <w:t xml:space="preserve"> orang</w:t>
       </w:r>
     </w:p>
     <w:p>
@@ -42951,7 +43054,19 @@
         <w:t>Angkatan tahun 2015:</w:t>
       </w:r>
       <w:r>
-        <w:t xml:space="preserve">     35/95     X     9     =     3,31     =     3 orang</w:t>
+        <w:t xml:space="preserve">     35/95     X     </w:t>
+      </w:r>
+      <w:r>
+        <w:t>3</w:t>
+      </w:r>
+      <w:r>
+        <w:t xml:space="preserve">     =     </w:t>
+      </w:r>
+      <w:r>
+        <w:t>1,10     =     1</w:t>
+      </w:r>
+      <w:r>
+        <w:t xml:space="preserve"> orang</w:t>
       </w:r>
     </w:p>
     <w:p>
@@ -42963,7 +43078,10 @@
         <w:t>Angkatan tahun 2016:</w:t>
       </w:r>
       <w:r>
-        <w:t xml:space="preserve">     30/95     X     9     =     2,84     =     3 orang</w:t>
+        <w:t xml:space="preserve">     30/95     X     3     =     0,94     =     1</w:t>
+      </w:r>
+      <w:r>
+        <w:t xml:space="preserve"> orang</w:t>
       </w:r>
     </w:p>
     <w:p>
@@ -42975,22 +43093,43 @@
         <w:t>Angkatan tahun 2017:</w:t>
       </w:r>
       <w:r>
-        <w:t xml:space="preserve">     30/95     X     9     =     2,84     =     3 orang</w:t>
+        <w:t xml:space="preserve">     30/95     X     3     =     0,94     =     1</w:t>
+      </w:r>
+      <w:r>
+        <w:t xml:space="preserve"> orang</w:t>
       </w:r>
     </w:p>
     <w:p>
       <w:pPr>
         <w:pStyle w:val="ListParagraph"/>
         <w:ind w:left="284"/>
-      </w:pPr>
-      <w:r>
+        <w:rPr>
+          <w:b/>
+        </w:rPr>
+      </w:pPr>
+      <w:r>
+        <w:rPr>
+          <w:b/>
+        </w:rPr>
         <w:t xml:space="preserve">Jumlah                                                                </w:t>
       </w:r>
       <w:r>
-        <w:t xml:space="preserve">             </w:t>
-      </w:r>
-      <w:r>
-        <w:t>=     9 orang</w:t>
+        <w:rPr>
+          <w:b/>
+        </w:rPr>
+        <w:t xml:space="preserve">            </w:t>
+      </w:r>
+      <w:r>
+        <w:rPr>
+          <w:b/>
+        </w:rPr>
+        <w:t>=     3</w:t>
+      </w:r>
+      <w:r>
+        <w:rPr>
+          <w:b/>
+        </w:rPr>
+        <w:t xml:space="preserve"> orang</w:t>
       </w:r>
     </w:p>
     <w:p/>
@@ -43045,11 +43184,11 @@
         <w:ind w:left="1985" w:hanging="579"/>
         <w:jc w:val="both"/>
       </w:pPr>
-      <w:bookmarkStart w:id="510" w:name="_Toc514381271"/>
+      <w:bookmarkStart w:id="509" w:name="_Toc514381271"/>
       <w:r>
         <w:t>Daftar anggota sampel yang akan mengisi kuesioner</w:t>
       </w:r>
-      <w:bookmarkEnd w:id="510"/>
+      <w:bookmarkEnd w:id="509"/>
     </w:p>
     <w:tbl>
       <w:tblPr>
@@ -43074,7 +43213,7 @@
         </w:trPr>
         <w:tc>
           <w:tcPr>
-            <w:tcW w:w="421" w:type="dxa"/>
+            <w:tcW w:w="540" w:type="dxa"/>
             <w:vMerge w:val="restart"/>
             <w:vAlign w:val="center"/>
           </w:tcPr>
@@ -43154,7 +43293,7 @@
         </w:trPr>
         <w:tc>
           <w:tcPr>
-            <w:tcW w:w="421" w:type="dxa"/>
+            <w:tcW w:w="540" w:type="dxa"/>
             <w:vMerge/>
           </w:tcPr>
           <w:p>
@@ -43320,7 +43459,7 @@
         </w:trPr>
         <w:tc>
           <w:tcPr>
-            <w:tcW w:w="421" w:type="dxa"/>
+            <w:tcW w:w="540" w:type="dxa"/>
           </w:tcPr>
           <w:p>
             <w:pPr>
@@ -43364,7 +43503,6 @@
           <w:tcPr>
             <w:tcW w:w="960" w:type="dxa"/>
             <w:noWrap/>
-            <w:hideMark/>
           </w:tcPr>
           <w:p>
             <w:pPr>
@@ -43378,7 +43516,7 @@
               <w:rPr>
                 <w:sz w:val="22"/>
               </w:rPr>
-              <w:t>24</w:t>
+              <w:t>47</w:t>
             </w:r>
           </w:p>
         </w:tc>
@@ -43386,7 +43524,6 @@
           <w:tcPr>
             <w:tcW w:w="960" w:type="dxa"/>
             <w:noWrap/>
-            <w:hideMark/>
           </w:tcPr>
           <w:p>
             <w:pPr>
@@ -43400,7 +43537,7 @@
               <w:rPr>
                 <w:sz w:val="22"/>
               </w:rPr>
-              <w:t>46</w:t>
+              <w:t>12</w:t>
             </w:r>
           </w:p>
         </w:tc>
@@ -43408,7 +43545,6 @@
           <w:tcPr>
             <w:tcW w:w="960" w:type="dxa"/>
             <w:noWrap/>
-            <w:hideMark/>
           </w:tcPr>
           <w:p>
             <w:pPr>
@@ -43422,7 +43558,7 @@
               <w:rPr>
                 <w:sz w:val="22"/>
               </w:rPr>
-              <w:t>19</w:t>
+              <w:t>32</w:t>
             </w:r>
           </w:p>
         </w:tc>
@@ -43430,7 +43566,6 @@
           <w:tcPr>
             <w:tcW w:w="960" w:type="dxa"/>
             <w:noWrap/>
-            <w:hideMark/>
           </w:tcPr>
           <w:p>
             <w:pPr>
@@ -43444,7 +43579,7 @@
               <w:rPr>
                 <w:sz w:val="22"/>
               </w:rPr>
-              <w:t>19</w:t>
+              <w:t>8</w:t>
             </w:r>
           </w:p>
         </w:tc>
@@ -43452,7 +43587,6 @@
           <w:tcPr>
             <w:tcW w:w="960" w:type="dxa"/>
             <w:noWrap/>
-            <w:hideMark/>
           </w:tcPr>
           <w:p>
             <w:pPr>
@@ -43466,7 +43600,7 @@
               <w:rPr>
                 <w:sz w:val="22"/>
               </w:rPr>
-              <w:t>15</w:t>
+              <w:t>22</w:t>
             </w:r>
           </w:p>
         </w:tc>
@@ -43478,7 +43612,7 @@
         </w:trPr>
         <w:tc>
           <w:tcPr>
-            <w:tcW w:w="421" w:type="dxa"/>
+            <w:tcW w:w="540" w:type="dxa"/>
           </w:tcPr>
           <w:p>
             <w:pPr>
@@ -43500,7 +43634,6 @@
           <w:tcPr>
             <w:tcW w:w="960" w:type="dxa"/>
             <w:noWrap/>
-            <w:hideMark/>
           </w:tcPr>
           <w:p>
             <w:pPr>
@@ -43510,19 +43643,12 @@
                 <w:sz w:val="22"/>
               </w:rPr>
             </w:pPr>
-            <w:r>
-              <w:rPr>
-                <w:sz w:val="22"/>
-              </w:rPr>
-              <w:t>19</w:t>
-            </w:r>
           </w:p>
         </w:tc>
         <w:tc>
           <w:tcPr>
             <w:tcW w:w="960" w:type="dxa"/>
             <w:noWrap/>
-            <w:hideMark/>
           </w:tcPr>
           <w:p>
             <w:pPr>
@@ -43532,19 +43658,12 @@
                 <w:sz w:val="22"/>
               </w:rPr>
             </w:pPr>
-            <w:r>
-              <w:rPr>
-                <w:sz w:val="22"/>
-              </w:rPr>
-              <w:t>17</w:t>
-            </w:r>
           </w:p>
         </w:tc>
         <w:tc>
           <w:tcPr>
             <w:tcW w:w="960" w:type="dxa"/>
             <w:noWrap/>
-            <w:hideMark/>
           </w:tcPr>
           <w:p>
             <w:pPr>
@@ -43558,7 +43677,7 @@
               <w:rPr>
                 <w:sz w:val="22"/>
               </w:rPr>
-              <w:t>8</w:t>
+              <w:t>43</w:t>
             </w:r>
           </w:p>
         </w:tc>
@@ -43566,7 +43685,6 @@
           <w:tcPr>
             <w:tcW w:w="960" w:type="dxa"/>
             <w:noWrap/>
-            <w:hideMark/>
           </w:tcPr>
           <w:p>
             <w:pPr>
@@ -43576,19 +43694,12 @@
                 <w:sz w:val="22"/>
               </w:rPr>
             </w:pPr>
-            <w:r>
-              <w:rPr>
-                <w:sz w:val="22"/>
-              </w:rPr>
-              <w:t>3</w:t>
-            </w:r>
           </w:p>
         </w:tc>
         <w:tc>
           <w:tcPr>
             <w:tcW w:w="960" w:type="dxa"/>
             <w:noWrap/>
-            <w:hideMark/>
           </w:tcPr>
           <w:p>
             <w:pPr>
@@ -43598,457 +43709,12 @@
                 <w:sz w:val="22"/>
               </w:rPr>
             </w:pPr>
-            <w:r>
-              <w:rPr>
-                <w:sz w:val="22"/>
-              </w:rPr>
-              <w:t>30</w:t>
-            </w:r>
           </w:p>
         </w:tc>
         <w:tc>
           <w:tcPr>
             <w:tcW w:w="960" w:type="dxa"/>
             <w:noWrap/>
-            <w:hideMark/>
-          </w:tcPr>
-          <w:p>
-            <w:pPr>
-              <w:spacing w:line="240" w:lineRule="auto"/>
-              <w:jc w:val="center"/>
-              <w:rPr>
-                <w:sz w:val="22"/>
-              </w:rPr>
-            </w:pPr>
-            <w:r>
-              <w:rPr>
-                <w:sz w:val="22"/>
-              </w:rPr>
-              <w:t>13</w:t>
-            </w:r>
-          </w:p>
-        </w:tc>
-      </w:tr>
-      <w:tr>
-        <w:trPr>
-          <w:trHeight w:val="300"/>
-          <w:jc w:val="center"/>
-        </w:trPr>
-        <w:tc>
-          <w:tcPr>
-            <w:tcW w:w="421" w:type="dxa"/>
-          </w:tcPr>
-          <w:p>
-            <w:pPr>
-              <w:spacing w:line="240" w:lineRule="auto"/>
-              <w:jc w:val="center"/>
-              <w:rPr>
-                <w:sz w:val="22"/>
-              </w:rPr>
-            </w:pPr>
-            <w:r>
-              <w:rPr>
-                <w:sz w:val="22"/>
-              </w:rPr>
-              <w:t>3</w:t>
-            </w:r>
-          </w:p>
-        </w:tc>
-        <w:tc>
-          <w:tcPr>
-            <w:tcW w:w="960" w:type="dxa"/>
-            <w:noWrap/>
-            <w:hideMark/>
-          </w:tcPr>
-          <w:p>
-            <w:pPr>
-              <w:spacing w:line="240" w:lineRule="auto"/>
-              <w:jc w:val="center"/>
-              <w:rPr>
-                <w:sz w:val="22"/>
-              </w:rPr>
-            </w:pPr>
-            <w:r>
-              <w:rPr>
-                <w:sz w:val="22"/>
-              </w:rPr>
-              <w:t>22</w:t>
-            </w:r>
-          </w:p>
-        </w:tc>
-        <w:tc>
-          <w:tcPr>
-            <w:tcW w:w="960" w:type="dxa"/>
-            <w:noWrap/>
-            <w:hideMark/>
-          </w:tcPr>
-          <w:p>
-            <w:pPr>
-              <w:spacing w:line="240" w:lineRule="auto"/>
-              <w:jc w:val="center"/>
-              <w:rPr>
-                <w:sz w:val="22"/>
-              </w:rPr>
-            </w:pPr>
-            <w:r>
-              <w:rPr>
-                <w:sz w:val="22"/>
-              </w:rPr>
-              <w:t>29</w:t>
-            </w:r>
-          </w:p>
-        </w:tc>
-        <w:tc>
-          <w:tcPr>
-            <w:tcW w:w="960" w:type="dxa"/>
-            <w:noWrap/>
-            <w:hideMark/>
-          </w:tcPr>
-          <w:p>
-            <w:pPr>
-              <w:spacing w:line="240" w:lineRule="auto"/>
-              <w:jc w:val="center"/>
-              <w:rPr>
-                <w:sz w:val="22"/>
-              </w:rPr>
-            </w:pPr>
-            <w:r>
-              <w:rPr>
-                <w:sz w:val="22"/>
-              </w:rPr>
-              <w:t>11</w:t>
-            </w:r>
-          </w:p>
-        </w:tc>
-        <w:tc>
-          <w:tcPr>
-            <w:tcW w:w="960" w:type="dxa"/>
-            <w:noWrap/>
-            <w:hideMark/>
-          </w:tcPr>
-          <w:p>
-            <w:pPr>
-              <w:spacing w:line="240" w:lineRule="auto"/>
-              <w:jc w:val="center"/>
-              <w:rPr>
-                <w:sz w:val="22"/>
-              </w:rPr>
-            </w:pPr>
-            <w:r>
-              <w:rPr>
-                <w:sz w:val="22"/>
-              </w:rPr>
-              <w:t>5</w:t>
-            </w:r>
-          </w:p>
-        </w:tc>
-        <w:tc>
-          <w:tcPr>
-            <w:tcW w:w="960" w:type="dxa"/>
-            <w:noWrap/>
-            <w:hideMark/>
-          </w:tcPr>
-          <w:p>
-            <w:pPr>
-              <w:spacing w:line="240" w:lineRule="auto"/>
-              <w:jc w:val="center"/>
-              <w:rPr>
-                <w:sz w:val="22"/>
-              </w:rPr>
-            </w:pPr>
-            <w:r>
-              <w:rPr>
-                <w:sz w:val="22"/>
-              </w:rPr>
-              <w:t>5</w:t>
-            </w:r>
-          </w:p>
-        </w:tc>
-        <w:tc>
-          <w:tcPr>
-            <w:tcW w:w="960" w:type="dxa"/>
-            <w:noWrap/>
-            <w:hideMark/>
-          </w:tcPr>
-          <w:p>
-            <w:pPr>
-              <w:spacing w:line="240" w:lineRule="auto"/>
-              <w:jc w:val="center"/>
-              <w:rPr>
-                <w:sz w:val="22"/>
-              </w:rPr>
-            </w:pPr>
-            <w:r>
-              <w:rPr>
-                <w:sz w:val="22"/>
-              </w:rPr>
-              <w:t>4</w:t>
-            </w:r>
-          </w:p>
-        </w:tc>
-      </w:tr>
-      <w:tr>
-        <w:trPr>
-          <w:trHeight w:val="300"/>
-          <w:jc w:val="center"/>
-        </w:trPr>
-        <w:tc>
-          <w:tcPr>
-            <w:tcW w:w="421" w:type="dxa"/>
-          </w:tcPr>
-          <w:p>
-            <w:pPr>
-              <w:spacing w:line="240" w:lineRule="auto"/>
-              <w:jc w:val="center"/>
-              <w:rPr>
-                <w:sz w:val="22"/>
-              </w:rPr>
-            </w:pPr>
-            <w:r>
-              <w:rPr>
-                <w:sz w:val="22"/>
-              </w:rPr>
-              <w:t>4</w:t>
-            </w:r>
-          </w:p>
-        </w:tc>
-        <w:tc>
-          <w:tcPr>
-            <w:tcW w:w="960" w:type="dxa"/>
-            <w:noWrap/>
-            <w:hideMark/>
-          </w:tcPr>
-          <w:p>
-            <w:pPr>
-              <w:spacing w:line="240" w:lineRule="auto"/>
-              <w:jc w:val="center"/>
-              <w:rPr>
-                <w:sz w:val="22"/>
-              </w:rPr>
-            </w:pPr>
-            <w:r>
-              <w:rPr>
-                <w:sz w:val="22"/>
-              </w:rPr>
-              <w:t>14</w:t>
-            </w:r>
-          </w:p>
-        </w:tc>
-        <w:tc>
-          <w:tcPr>
-            <w:tcW w:w="960" w:type="dxa"/>
-            <w:noWrap/>
-            <w:hideMark/>
-          </w:tcPr>
-          <w:p>
-            <w:pPr>
-              <w:spacing w:line="240" w:lineRule="auto"/>
-              <w:jc w:val="center"/>
-              <w:rPr>
-                <w:sz w:val="22"/>
-              </w:rPr>
-            </w:pPr>
-            <w:r>
-              <w:rPr>
-                <w:sz w:val="22"/>
-              </w:rPr>
-              <w:t>41</w:t>
-            </w:r>
-          </w:p>
-        </w:tc>
-        <w:tc>
-          <w:tcPr>
-            <w:tcW w:w="960" w:type="dxa"/>
-            <w:noWrap/>
-            <w:hideMark/>
-          </w:tcPr>
-          <w:p>
-            <w:pPr>
-              <w:spacing w:line="240" w:lineRule="auto"/>
-              <w:jc w:val="center"/>
-              <w:rPr>
-                <w:sz w:val="22"/>
-              </w:rPr>
-            </w:pPr>
-            <w:r>
-              <w:rPr>
-                <w:sz w:val="22"/>
-              </w:rPr>
-              <w:t>30</w:t>
-            </w:r>
-          </w:p>
-        </w:tc>
-        <w:tc>
-          <w:tcPr>
-            <w:tcW w:w="960" w:type="dxa"/>
-            <w:noWrap/>
-            <w:hideMark/>
-          </w:tcPr>
-          <w:p>
-            <w:pPr>
-              <w:spacing w:line="240" w:lineRule="auto"/>
-              <w:jc w:val="center"/>
-              <w:rPr>
-                <w:sz w:val="22"/>
-              </w:rPr>
-            </w:pPr>
-          </w:p>
-        </w:tc>
-        <w:tc>
-          <w:tcPr>
-            <w:tcW w:w="960" w:type="dxa"/>
-            <w:noWrap/>
-            <w:hideMark/>
-          </w:tcPr>
-          <w:p>
-            <w:pPr>
-              <w:spacing w:line="240" w:lineRule="auto"/>
-              <w:jc w:val="center"/>
-              <w:rPr>
-                <w:sz w:val="22"/>
-              </w:rPr>
-            </w:pPr>
-          </w:p>
-        </w:tc>
-        <w:tc>
-          <w:tcPr>
-            <w:tcW w:w="960" w:type="dxa"/>
-            <w:noWrap/>
-            <w:hideMark/>
-          </w:tcPr>
-          <w:p>
-            <w:pPr>
-              <w:spacing w:line="240" w:lineRule="auto"/>
-              <w:jc w:val="center"/>
-              <w:rPr>
-                <w:sz w:val="22"/>
-              </w:rPr>
-            </w:pPr>
-          </w:p>
-        </w:tc>
-      </w:tr>
-      <w:tr>
-        <w:trPr>
-          <w:trHeight w:val="300"/>
-          <w:jc w:val="center"/>
-        </w:trPr>
-        <w:tc>
-          <w:tcPr>
-            <w:tcW w:w="421" w:type="dxa"/>
-          </w:tcPr>
-          <w:p>
-            <w:pPr>
-              <w:spacing w:line="240" w:lineRule="auto"/>
-              <w:jc w:val="center"/>
-              <w:rPr>
-                <w:sz w:val="22"/>
-              </w:rPr>
-            </w:pPr>
-            <w:r>
-              <w:rPr>
-                <w:sz w:val="22"/>
-              </w:rPr>
-              <w:t>5</w:t>
-            </w:r>
-          </w:p>
-        </w:tc>
-        <w:tc>
-          <w:tcPr>
-            <w:tcW w:w="960" w:type="dxa"/>
-            <w:noWrap/>
-            <w:hideMark/>
-          </w:tcPr>
-          <w:p>
-            <w:pPr>
-              <w:spacing w:line="240" w:lineRule="auto"/>
-              <w:jc w:val="center"/>
-              <w:rPr>
-                <w:sz w:val="22"/>
-              </w:rPr>
-            </w:pPr>
-          </w:p>
-        </w:tc>
-        <w:tc>
-          <w:tcPr>
-            <w:tcW w:w="960" w:type="dxa"/>
-            <w:noWrap/>
-            <w:hideMark/>
-          </w:tcPr>
-          <w:p>
-            <w:pPr>
-              <w:spacing w:line="240" w:lineRule="auto"/>
-              <w:jc w:val="center"/>
-              <w:rPr>
-                <w:sz w:val="22"/>
-              </w:rPr>
-            </w:pPr>
-            <w:r>
-              <w:rPr>
-                <w:sz w:val="22"/>
-              </w:rPr>
-              <w:t>27</w:t>
-            </w:r>
-          </w:p>
-        </w:tc>
-        <w:tc>
-          <w:tcPr>
-            <w:tcW w:w="960" w:type="dxa"/>
-            <w:noWrap/>
-            <w:hideMark/>
-          </w:tcPr>
-          <w:p>
-            <w:pPr>
-              <w:spacing w:line="240" w:lineRule="auto"/>
-              <w:jc w:val="center"/>
-              <w:rPr>
-                <w:sz w:val="22"/>
-              </w:rPr>
-            </w:pPr>
-            <w:r>
-              <w:rPr>
-                <w:sz w:val="22"/>
-              </w:rPr>
-              <w:t>9</w:t>
-            </w:r>
-          </w:p>
-        </w:tc>
-        <w:tc>
-          <w:tcPr>
-            <w:tcW w:w="960" w:type="dxa"/>
-            <w:noWrap/>
-            <w:hideMark/>
-          </w:tcPr>
-          <w:p>
-            <w:pPr>
-              <w:spacing w:line="240" w:lineRule="auto"/>
-              <w:jc w:val="center"/>
-              <w:rPr>
-                <w:sz w:val="22"/>
-              </w:rPr>
-            </w:pPr>
-          </w:p>
-        </w:tc>
-        <w:tc>
-          <w:tcPr>
-            <w:tcW w:w="960" w:type="dxa"/>
-            <w:noWrap/>
-            <w:hideMark/>
-          </w:tcPr>
-          <w:p>
-            <w:pPr>
-              <w:spacing w:line="240" w:lineRule="auto"/>
-              <w:jc w:val="center"/>
-              <w:rPr>
-                <w:sz w:val="22"/>
-              </w:rPr>
-            </w:pPr>
-          </w:p>
-        </w:tc>
-        <w:tc>
-          <w:tcPr>
-            <w:tcW w:w="960" w:type="dxa"/>
-            <w:noWrap/>
-            <w:hideMark/>
           </w:tcPr>
           <w:p>
             <w:pPr>
@@ -44065,6 +43731,11 @@
     <w:p/>
     <w:p/>
     <w:p/>
+    <w:p/>
+    <w:p>
+      <w:bookmarkStart w:id="510" w:name="_GoBack"/>
+      <w:bookmarkEnd w:id="510"/>
+    </w:p>
     <w:p/>
     <w:p>
       <w:pPr>
@@ -55426,7 +55097,7 @@
           <w:rPr>
             <w:noProof/>
           </w:rPr>
-          <w:t>63</w:t>
+          <w:t>62</w:t>
         </w:r>
         <w:r>
           <w:rPr>
@@ -61231,7 +60902,7 @@
 </file>
 
 <file path=customXml/itemProps1.xml><?xml version="1.0" encoding="utf-8"?>
-<ds:datastoreItem xmlns:ds="http://schemas.openxmlformats.org/officeDocument/2006/customXml" ds:itemID="{32A5D9C0-1EB6-42F0-85FD-3755E85C1DAD}">
+<ds:datastoreItem xmlns:ds="http://schemas.openxmlformats.org/officeDocument/2006/customXml" ds:itemID="{8CF4F38E-E02B-44DE-B87E-B2C355056650}">
   <ds:schemaRefs>
     <ds:schemaRef ds:uri="http://schemas.openxmlformats.org/officeDocument/2006/bibliography"/>
   </ds:schemaRefs>

</xml_diff>